<commit_message>
PPT SIM Game Summary [Eng]
</commit_message>
<xml_diff>
--- a/HR7004/Final/HR7004_PP_UEL2020732.docx
+++ b/HR7004/Final/HR7004_PP_UEL2020732.docx
@@ -1931,13 +1931,13 @@
       <w:pPr>
         <w:pStyle w:val="Heading1"/>
       </w:pPr>
-      <w:bookmarkStart w:id="0" w:name="_Ref121422984"/>
-      <w:bookmarkStart w:id="1" w:name="_Toc133819478"/>
+      <w:bookmarkStart w:id="0" w:name="_Toc133819478"/>
+      <w:bookmarkStart w:id="1" w:name="_Ref121422984"/>
       <w:r>
         <w:lastRenderedPageBreak/>
         <w:t>Εισαγωγή</w:t>
       </w:r>
-      <w:bookmarkEnd w:id="1"/>
+      <w:bookmarkEnd w:id="0"/>
     </w:p>
     <w:p>
       <w:r>
@@ -3613,11 +3613,13 @@
         <w:pStyle w:val="Heading1"/>
       </w:pPr>
       <w:bookmarkStart w:id="3" w:name="_Toc133819480"/>
+      <w:bookmarkStart w:id="4" w:name="_Ref133866704"/>
       <w:r>
         <w:lastRenderedPageBreak/>
         <w:t>Ερευνητικές Ερωτήσεις:</w:t>
       </w:r>
       <w:bookmarkEnd w:id="3"/>
+      <w:bookmarkEnd w:id="4"/>
     </w:p>
     <w:p>
       <w:pPr>
@@ -3671,21 +3673,21 @@
       <w:pPr>
         <w:pStyle w:val="Heading1"/>
       </w:pPr>
-      <w:bookmarkStart w:id="4" w:name="_Toc133819481"/>
+      <w:bookmarkStart w:id="5" w:name="_Toc133819481"/>
       <w:r>
         <w:t>Στόχοι και Υποθέσεις</w:t>
       </w:r>
-      <w:bookmarkEnd w:id="4"/>
+      <w:bookmarkEnd w:id="5"/>
     </w:p>
     <w:p>
       <w:pPr>
         <w:pStyle w:val="Heading2"/>
       </w:pPr>
-      <w:bookmarkStart w:id="5" w:name="_Toc133819482"/>
+      <w:bookmarkStart w:id="6" w:name="_Toc133819482"/>
       <w:r>
         <w:t>Στόχοι</w:t>
       </w:r>
-      <w:bookmarkEnd w:id="5"/>
+      <w:bookmarkEnd w:id="6"/>
     </w:p>
     <w:p>
       <w:pPr>
@@ -3857,11 +3859,11 @@
       <w:pPr>
         <w:pStyle w:val="Heading2"/>
       </w:pPr>
-      <w:bookmarkStart w:id="6" w:name="_Toc133819483"/>
+      <w:bookmarkStart w:id="7" w:name="_Toc133819483"/>
       <w:r>
         <w:t>Υποθέσεις</w:t>
       </w:r>
-      <w:bookmarkEnd w:id="6"/>
+      <w:bookmarkEnd w:id="7"/>
     </w:p>
     <w:p>
       <w:pPr>
@@ -3912,14 +3914,16 @@
       <w:pPr>
         <w:pStyle w:val="Heading1"/>
       </w:pPr>
-      <w:bookmarkStart w:id="7" w:name="_Toc133819484"/>
+      <w:bookmarkStart w:id="8" w:name="_Toc133819484"/>
+      <w:bookmarkStart w:id="9" w:name="_Ref133866710"/>
       <w:r>
         <w:t>Μεθοδολογία Έρευνας</w:t>
       </w:r>
       <w:r>
         <w:t>:</w:t>
       </w:r>
-      <w:bookmarkEnd w:id="7"/>
+      <w:bookmarkEnd w:id="8"/>
+      <w:bookmarkEnd w:id="9"/>
       <w:r>
         <w:t xml:space="preserve"> </w:t>
       </w:r>
@@ -4685,7 +4689,7 @@
       <w:pPr>
         <w:pStyle w:val="Heading1"/>
       </w:pPr>
-      <w:bookmarkStart w:id="8" w:name="_Toc133819485"/>
+      <w:bookmarkStart w:id="10" w:name="_Toc133819485"/>
       <w:r>
         <w:rPr>
           <w:rStyle w:val="Heading1Char"/>
@@ -4717,7 +4721,7 @@
       <w:r>
         <w:t>:</w:t>
       </w:r>
-      <w:bookmarkEnd w:id="8"/>
+      <w:bookmarkEnd w:id="10"/>
     </w:p>
     <w:p>
       <w:r>
@@ -5068,7 +5072,7 @@
       <w:pPr>
         <w:pStyle w:val="Heading1"/>
       </w:pPr>
-      <w:bookmarkStart w:id="9" w:name="_Toc133819486"/>
+      <w:bookmarkStart w:id="11" w:name="_Toc133819486"/>
       <w:r>
         <w:t xml:space="preserve">Αναμενόμενα </w:t>
       </w:r>
@@ -5084,7 +5088,7 @@
       <w:r>
         <w:t>πιπτώσεις:</w:t>
       </w:r>
-      <w:bookmarkEnd w:id="9"/>
+      <w:bookmarkEnd w:id="11"/>
     </w:p>
     <w:p>
       <w:pPr>
@@ -5150,7 +5154,7 @@
           <w:lang w:val="en-US"/>
         </w:rPr>
       </w:pPr>
-      <w:bookmarkStart w:id="10" w:name="_Toc133819487"/>
+      <w:bookmarkStart w:id="12" w:name="_Toc133819487"/>
       <w:r>
         <w:t>Συμπ</w:t>
       </w:r>
@@ -5163,9 +5167,9 @@
         </w:rPr>
         <w:t>:</w:t>
       </w:r>
-      <w:bookmarkEnd w:id="10"/>
+      <w:bookmarkEnd w:id="12"/>
     </w:p>
-    <w:bookmarkEnd w:id="0"/>
+    <w:bookmarkEnd w:id="1"/>
     <w:p>
       <w:r>
         <w:t xml:space="preserve">Αυτό το ερευνητικό έργο στοχεύει να παρέχει μια ολοκληρωμένη κατανόηση του ρόλου των αναδυόμενων τεχνολογιών και των καθιερωμένων μεθοδολογιών στις παγκόσμιες επιχειρηματικές δραστηριότητες κατά την εποχή του </w:t>
@@ -5177,7 +5181,52 @@
         <w:t>Industry</w:t>
       </w:r>
       <w:r>
-        <w:t xml:space="preserve"> 4.0. Χρησιμοποιώντας μια προσέγγιση τριγωνισμού που συνδυάζει ποιοτικές και ποσοτικές μεθόδους ανάλυσης δεδομένων, η μελέτη θα διερευνήσει τα οφέλη, τις προκλήσεις και τις ηθικές ανησυχίες που σχετίζονται με την υιοθέτηση αυτών των εργαλείων. Τα ευρήματα θα συμβάλουν στην υπάρχουσα βιβλιογραφία προσφέροντας μια ολιστική προοπτική σχετικά με τον συνδυασμένο αντίκτυπο αυτών των τεχνολογιών και μεθοδολογιών στις παγκόσμιες επιχειρηματικές δραστηριότητες. Επιπλέον, η </w:t>
+        <w:t xml:space="preserve"> 4.0. Χρησιμοποιώντας μια προσέγγιση τριγωνισμού που συνδυάζει ποιοτικές και ποσοτικές μεθόδους ανάλυσης δεδομένων, η μελέτη θα διερευνήσει τα οφέλη, τις προκλήσεις και τις ηθικές ανησυχίες που σχετίζονται με την υιοθέτηση αυτών των εργαλείων. Τα ευρήματα</w:t>
+      </w:r>
+      <w:r>
+        <w:t xml:space="preserve"> </w:t>
+      </w:r>
+      <w:r>
+        <w:t>(</w:t>
+      </w:r>
+      <w:r>
+        <w:fldChar w:fldCharType="begin"/>
+      </w:r>
+      <w:r>
+        <w:instrText xml:space="preserve"> REF _Ref133866704 \r \h </w:instrText>
+      </w:r>
+      <w:r>
+        <w:fldChar w:fldCharType="separate"/>
+      </w:r>
+      <w:r>
+        <w:t>3</w:t>
+      </w:r>
+      <w:r>
+        <w:fldChar w:fldCharType="end"/>
+      </w:r>
+      <w:r>
+        <w:t xml:space="preserve">, </w:t>
+      </w:r>
+      <w:r>
+        <w:fldChar w:fldCharType="begin"/>
+      </w:r>
+      <w:r>
+        <w:instrText xml:space="preserve"> REF _Ref133866710 \r \h </w:instrText>
+      </w:r>
+      <w:r>
+        <w:fldChar w:fldCharType="separate"/>
+      </w:r>
+      <w:r>
+        <w:t>5</w:t>
+      </w:r>
+      <w:r>
+        <w:fldChar w:fldCharType="end"/>
+      </w:r>
+      <w:r>
+        <w:t>)</w:t>
+      </w:r>
+      <w:r>
+        <w:t xml:space="preserve"> θα συμβάλουν στην υπάρχουσα βιβλιογραφία προσφέροντας μια ολιστική προοπτική σχετικά με τον συνδυασμένο αντίκτυπο αυτών των τεχνολογιών και μεθοδολογιών στις παγκόσμιες επιχειρηματικές δραστηριότητες. Επιπλέον, η </w:t>
       </w:r>
       <w:r>
         <w:lastRenderedPageBreak/>
@@ -5198,7 +5247,7 @@
           <w:lang w:val="en-US"/>
         </w:rPr>
       </w:pPr>
-      <w:bookmarkStart w:id="11" w:name="_Toc133819488"/>
+      <w:bookmarkStart w:id="13" w:name="_Toc133819488"/>
       <w:r>
         <w:lastRenderedPageBreak/>
         <w:t>ΠΑΡΑΡΤΗΜΑ</w:t>
@@ -5233,9 +5282,9 @@
       <w:r>
         <w:t>Πηγές</w:t>
       </w:r>
-      <w:bookmarkEnd w:id="11"/>
+      <w:bookmarkEnd w:id="13"/>
     </w:p>
-    <w:bookmarkStart w:id="12" w:name="_Toc133819489" w:displacedByCustomXml="next"/>
+    <w:bookmarkStart w:id="14" w:name="_Toc133819489" w:displacedByCustomXml="next"/>
     <w:sdt>
       <w:sdtPr>
         <w:rPr>
@@ -5268,7 +5317,7 @@
             </w:rPr>
             <w:t>References</w:t>
           </w:r>
-          <w:bookmarkEnd w:id="12"/>
+          <w:bookmarkEnd w:id="14"/>
         </w:p>
         <w:sdt>
           <w:sdtPr>
@@ -6319,7 +6368,7 @@
           <w:numId w:val="0"/>
         </w:numPr>
       </w:pPr>
-      <w:bookmarkStart w:id="13" w:name="_Toc133819490"/>
+      <w:bookmarkStart w:id="15" w:name="_Toc133819490"/>
       <w:r>
         <w:lastRenderedPageBreak/>
         <w:t>ΠΑΡΑΡΤΗΜΑ</w:t>
@@ -6345,7 +6394,7 @@
       <w:r>
         <w:t xml:space="preserve"> Χρονοδιάγραμμα</w:t>
       </w:r>
-      <w:bookmarkEnd w:id="13"/>
+      <w:bookmarkEnd w:id="15"/>
     </w:p>
     <w:p>
       <w:pPr>
@@ -6400,7 +6449,7 @@
         <w:pStyle w:val="Caption"/>
         <w:jc w:val="center"/>
       </w:pPr>
-      <w:bookmarkStart w:id="14" w:name="_Ref133466417"/>
+      <w:bookmarkStart w:id="16" w:name="_Ref133466417"/>
       <w:proofErr w:type="spellStart"/>
       <w:r>
         <w:t>Figure</w:t>
@@ -6427,7 +6476,7 @@
       <w:r>
         <w:fldChar w:fldCharType="end"/>
       </w:r>
-      <w:bookmarkEnd w:id="14"/>
+      <w:bookmarkEnd w:id="16"/>
       <w:r>
         <w:t xml:space="preserve"> Χρονοδιάγραμμα Έρευνας</w:t>
       </w:r>
@@ -6440,7 +6489,7 @@
           <w:numId w:val="0"/>
         </w:numPr>
       </w:pPr>
-      <w:bookmarkStart w:id="15" w:name="_Toc133819491"/>
+      <w:bookmarkStart w:id="17" w:name="_Toc133819491"/>
       <w:r>
         <w:t>ΠΑΡΑΡΤΗΜΑ</w:t>
       </w:r>
@@ -6459,7 +6508,7 @@
       <w:r>
         <w:t xml:space="preserve"> Εικόνες</w:t>
       </w:r>
-      <w:bookmarkEnd w:id="15"/>
+      <w:bookmarkEnd w:id="17"/>
     </w:p>
     <w:p>
       <w:pPr>
@@ -6528,7 +6577,7 @@
           <w:lang w:val="en-US"/>
         </w:rPr>
       </w:pPr>
-      <w:bookmarkStart w:id="16" w:name="_Toc133082014"/>
+      <w:bookmarkStart w:id="18" w:name="_Toc133082014"/>
       <w:r>
         <w:rPr>
           <w:lang w:val="en-US"/>
@@ -6570,7 +6619,7 @@
         </w:rPr>
         <w:t>IT+Business</w:t>
       </w:r>
-      <w:bookmarkEnd w:id="16"/>
+      <w:bookmarkEnd w:id="18"/>
       <w:proofErr w:type="spellEnd"/>
     </w:p>
     <w:p>
@@ -6591,7 +6640,7 @@
           <w:lang w:val="en-US"/>
         </w:rPr>
       </w:pPr>
-      <w:bookmarkStart w:id="17" w:name="_Toc133819492"/>
+      <w:bookmarkStart w:id="19" w:name="_Toc133819492"/>
       <w:r>
         <w:lastRenderedPageBreak/>
         <w:t>ΠΑΡΑΡΤΗΜΑ</w:t>
@@ -6629,7 +6678,7 @@
       <w:r>
         <w:t>Συντομογραφιών</w:t>
       </w:r>
-      <w:bookmarkEnd w:id="17"/>
+      <w:bookmarkEnd w:id="19"/>
     </w:p>
     <w:p>
       <w:r>
@@ -9602,6 +9651,7 @@
     <w:rsid w:val="00AD0132"/>
     <w:rsid w:val="00B23D77"/>
     <w:rsid w:val="00BC7D01"/>
+    <w:rsid w:val="00E256F9"/>
     <w:rsid w:val="00E31F08"/>
     <w:rsid w:val="00EA041C"/>
     <w:rsid w:val="00EA0F0A"/>

</xml_diff>